<commit_message>
Created document for stuff. Verified all functionality for game. Began creating main menu.
</commit_message>
<xml_diff>
--- a/FF7 Docs.docx
+++ b/FF7 Docs.docx
@@ -6,8 +6,77 @@
       <w:pPr>
         <w:jc w:val="center"/>
       </w:pPr>
-      <w:bookmarkStart w:id="0" w:name="_GoBack"/>
-      <w:bookmarkEnd w:id="0"/>
+      <w:r>
+        <w:rPr>
+          <w:noProof/>
+        </w:rPr>
+        <mc:AlternateContent>
+          <mc:Choice Requires="wps">
+            <w:drawing>
+              <wp:anchor distT="0" distB="0" distL="114300" distR="114300" simplePos="0" relativeHeight="251673600" behindDoc="0" locked="0" layoutInCell="1" allowOverlap="1" wp14:anchorId="118C8631" wp14:editId="7D8E3C52">
+                <wp:simplePos x="0" y="0"/>
+                <wp:positionH relativeFrom="column">
+                  <wp:posOffset>1219200</wp:posOffset>
+                </wp:positionH>
+                <wp:positionV relativeFrom="paragraph">
+                  <wp:posOffset>1066800</wp:posOffset>
+                </wp:positionV>
+                <wp:extent cx="914400" cy="723900"/>
+                <wp:effectExtent l="38100" t="38100" r="57150" b="57150"/>
+                <wp:wrapNone/>
+                <wp:docPr id="7" name="Straight Arrow Connector 7"/>
+                <wp:cNvGraphicFramePr/>
+                <a:graphic xmlns:a="http://schemas.openxmlformats.org/drawingml/2006/main">
+                  <a:graphicData uri="http://schemas.microsoft.com/office/word/2010/wordprocessingShape">
+                    <wps:wsp>
+                      <wps:cNvCnPr/>
+                      <wps:spPr>
+                        <a:xfrm flipH="1">
+                          <a:off x="0" y="0"/>
+                          <a:ext cx="914400" cy="723900"/>
+                        </a:xfrm>
+                        <a:prstGeom prst="straightConnector1">
+                          <a:avLst/>
+                        </a:prstGeom>
+                        <a:ln>
+                          <a:headEnd type="triangle"/>
+                          <a:tailEnd type="triangle"/>
+                        </a:ln>
+                      </wps:spPr>
+                      <wps:style>
+                        <a:lnRef idx="1">
+                          <a:schemeClr val="dk1"/>
+                        </a:lnRef>
+                        <a:fillRef idx="0">
+                          <a:schemeClr val="dk1"/>
+                        </a:fillRef>
+                        <a:effectRef idx="0">
+                          <a:schemeClr val="dk1"/>
+                        </a:effectRef>
+                        <a:fontRef idx="minor">
+                          <a:schemeClr val="tx1"/>
+                        </a:fontRef>
+                      </wps:style>
+                      <wps:bodyPr/>
+                    </wps:wsp>
+                  </a:graphicData>
+                </a:graphic>
+              </wp:anchor>
+            </w:drawing>
+          </mc:Choice>
+          <mc:Fallback>
+            <w:pict>
+              <v:shapetype w14:anchorId="78E3E49E" id="_x0000_t32" coordsize="21600,21600" o:spt="32" o:oned="t" path="m,l21600,21600e" filled="f">
+                <v:path arrowok="t" fillok="f" o:connecttype="none"/>
+                <o:lock v:ext="edit" shapetype="t"/>
+              </v:shapetype>
+              <v:shape id="Straight Arrow Connector 7" o:spid="_x0000_s1026" type="#_x0000_t32" style="position:absolute;margin-left:96pt;margin-top:84pt;width:1in;height:57pt;flip:x;z-index:251673600;visibility:visible;mso-wrap-style:square;mso-wrap-distance-left:9pt;mso-wrap-distance-top:0;mso-wrap-distance-right:9pt;mso-wrap-distance-bottom:0;mso-position-horizontal:absolute;mso-position-horizontal-relative:text;mso-position-vertical:absolute;mso-position-vertical-relative:text" o:gfxdata="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" strokecolor="black [3200]" strokeweight=".5pt">
+                <v:stroke startarrow="block" endarrow="block" joinstyle="miter"/>
+              </v:shape>
+            </w:pict>
+          </mc:Fallback>
+        </mc:AlternateContent>
+      </w:r>
       <w:r>
         <w:rPr>
           <w:noProof/>
@@ -229,7 +298,7 @@
           </mc:Choice>
           <mc:Fallback>
             <w:pict>
-              <v:rect w14:anchorId="0DF26355" id="Rectangle 5" o:spid="_x0000_s1026" style="position:absolute;left:0;text-align:left;margin-left:0;margin-top:142.5pt;width:129.75pt;height:57pt;z-index:251666432;visibility:visible;mso-wrap-style:square;mso-wrap-distance-left:9pt;mso-wrap-distance-top:0;mso-wrap-distance-right:9pt;mso-wrap-distance-bottom:0;mso-position-horizontal:left;mso-position-horizontal-relative:margin;mso-position-vertical:absolute;mso-position-vertical-relative:text;v-text-anchor:middle" o:gfxdata="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" fillcolor="#4472c4 [3204]" strokecolor="#1f3763 [1604]" strokeweight="1pt">
+              <v:rect w14:anchorId="0DF26355" id="Rectangle 5" o:spid="_x0000_s1026" style="position:absolute;left:0;text-align:left;margin-left:0;margin-top:142.5pt;width:129.75pt;height:57pt;z-index:251666432;visibility:visible;mso-wrap-style:square;mso-wrap-distance-left:9pt;mso-wrap-distance-top:0;mso-wrap-distance-right:9pt;mso-wrap-distance-bottom:0;mso-position-horizontal:left;mso-position-horizontal-relative:margin;mso-position-vertical:absolute;mso-position-vertical-relative:text;v-text-anchor:middle" o:gfxdata="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" fillcolor="#4472c4 [3204]" strokecolor="#1f3763 [1604]" strokeweight="1pt">
                 <v:textbox>
                   <w:txbxContent>
                     <w:p>
@@ -461,7 +530,7 @@
           </mc:Choice>
           <mc:Fallback>
             <w:pict>
-              <v:rect w14:anchorId="4E15F407" id="Rectangle 6" o:spid="_x0000_s1027" style="position:absolute;left:0;text-align:left;margin-left:249.75pt;margin-top:264pt;width:129.75pt;height:57pt;z-index:251668480;visibility:visible;mso-wrap-style:square;mso-wrap-distance-left:9pt;mso-wrap-distance-top:0;mso-wrap-distance-right:9pt;mso-wrap-distance-bottom:0;mso-position-horizontal:absolute;mso-position-horizontal-relative:margin;mso-position-vertical:absolute;mso-position-vertical-relative:text;v-text-anchor:middle" o:gfxdata="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" fillcolor="#4472c4 [3204]" strokecolor="#1f3763 [1604]" strokeweight="1pt">
+              <v:rect w14:anchorId="4E15F407" id="Rectangle 6" o:spid="_x0000_s1027" style="position:absolute;left:0;text-align:left;margin-left:249.75pt;margin-top:264pt;width:129.75pt;height:57pt;z-index:251668480;visibility:visible;mso-wrap-style:square;mso-wrap-distance-left:9pt;mso-wrap-distance-top:0;mso-wrap-distance-right:9pt;mso-wrap-distance-bottom:0;mso-position-horizontal:absolute;mso-position-horizontal-relative:margin;mso-position-vertical:absolute;mso-position-vertical-relative:text;v-text-anchor:middle" o:gfxdata="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" fillcolor="#4472c4 [3204]" strokecolor="#1f3763 [1604]" strokeweight="1pt">
                 <v:textbox>
                   <w:txbxContent>
                     <w:p>
@@ -733,7 +802,7 @@
           </mc:Choice>
           <mc:Fallback>
             <w:pict>
-              <v:rect w14:anchorId="1E4E470F" id="Rectangle 1" o:spid="_x0000_s1029" style="position:absolute;left:0;text-align:left;margin-left:0;margin-top:141.75pt;width:129.75pt;height:57pt;z-index:251659264;visibility:visible;mso-wrap-style:square;mso-wrap-distance-left:9pt;mso-wrap-distance-top:0;mso-wrap-distance-right:9pt;mso-wrap-distance-bottom:0;mso-position-horizontal:center;mso-position-horizontal-relative:margin;mso-position-vertical:absolute;mso-position-vertical-relative:text;v-text-anchor:middle" o:gfxdata="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" fillcolor="#4472c4 [3204]" strokecolor="#1f3763 [1604]" strokeweight="1pt">
+              <v:rect w14:anchorId="1E4E470F" id="Rectangle 1" o:spid="_x0000_s1029" style="position:absolute;left:0;text-align:left;margin-left:0;margin-top:141.75pt;width:129.75pt;height:57pt;z-index:251659264;visibility:visible;mso-wrap-style:square;mso-wrap-distance-left:9pt;mso-wrap-distance-top:0;mso-wrap-distance-right:9pt;mso-wrap-distance-bottom:0;mso-position-horizontal:center;mso-position-horizontal-relative:margin;mso-position-vertical:absolute;mso-position-vertical-relative:text;v-text-anchor:middle" o:gfxdata="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" fillcolor="#4472c4 [3204]" strokecolor="#1f3763 [1604]" strokeweight="1pt">
                 <v:textbox>
                   <w:txbxContent>
                     <w:p>
@@ -830,7 +899,7 @@
           </mc:Choice>
           <mc:Fallback>
             <w:pict>
-              <v:rect w14:anchorId="47CCE5E3" id="Rectangle 2" o:spid="_x0000_s1030" style="position:absolute;left:0;text-align:left;margin-left:0;margin-top:62.25pt;width:129.75pt;height:57pt;z-index:251661312;visibility:visible;mso-wrap-style:square;mso-wrap-distance-left:9pt;mso-wrap-distance-top:0;mso-wrap-distance-right:9pt;mso-wrap-distance-bottom:0;mso-position-horizontal:center;mso-position-horizontal-relative:margin;mso-position-vertical:absolute;mso-position-vertical-relative:text;v-text-anchor:middle" o:gfxdata="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" fillcolor="#4472c4 [3204]" strokecolor="#1f3763 [1604]" strokeweight="1pt">
+              <v:rect w14:anchorId="47CCE5E3" id="Rectangle 2" o:spid="_x0000_s1030" style="position:absolute;left:0;text-align:left;margin-left:0;margin-top:62.25pt;width:129.75pt;height:57pt;z-index:251661312;visibility:visible;mso-wrap-style:square;mso-wrap-distance-left:9pt;mso-wrap-distance-top:0;mso-wrap-distance-right:9pt;mso-wrap-distance-bottom:0;mso-position-horizontal:center;mso-position-horizontal-relative:margin;mso-position-vertical:absolute;mso-position-vertical-relative:text;v-text-anchor:middle" o:gfxdata="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" fillcolor="#4472c4 [3204]" strokecolor="#1f3763 [1604]" strokeweight="1pt">
                 <v:textbox>
                   <w:txbxContent>
                     <w:p>
@@ -853,7 +922,12 @@
         </mc:AlternateContent>
       </w:r>
       <w:r>
-        <w:t>World Map Game Mode - Architecture</w:t>
+        <w:t>Worl</w:t>
+      </w:r>
+      <w:bookmarkStart w:id="0" w:name="_GoBack"/>
+      <w:bookmarkEnd w:id="0"/>
+      <w:r>
+        <w:t>d Map Game Mode - Architecture</w:t>
       </w:r>
     </w:p>
     <w:sectPr>
@@ -989,6 +1063,7 @@
     <w:lsdException w:name="HTML Sample" w:semiHidden="1" w:unhideWhenUsed="1"/>
     <w:lsdException w:name="HTML Typewriter" w:semiHidden="1" w:unhideWhenUsed="1"/>
     <w:lsdException w:name="HTML Variable" w:semiHidden="1" w:unhideWhenUsed="1"/>
+    <w:lsdException w:name="Normal Table" w:semiHidden="1" w:unhideWhenUsed="1"/>
     <w:lsdException w:name="annotation subject" w:semiHidden="1" w:unhideWhenUsed="1"/>
     <w:lsdException w:name="No List" w:semiHidden="1" w:unhideWhenUsed="1"/>
     <w:lsdException w:name="Outline List 1" w:semiHidden="1" w:unhideWhenUsed="1"/>
@@ -1035,8 +1110,10 @@
     <w:lsdException w:name="Table Subtle 2" w:semiHidden="1" w:unhideWhenUsed="1"/>
     <w:lsdException w:name="Table Web 1" w:semiHidden="1" w:unhideWhenUsed="1"/>
     <w:lsdException w:name="Table Web 2" w:semiHidden="1" w:unhideWhenUsed="1"/>
+    <w:lsdException w:name="Table Web 3" w:semiHidden="1" w:unhideWhenUsed="1"/>
     <w:lsdException w:name="Balloon Text" w:semiHidden="1" w:unhideWhenUsed="1"/>
     <w:lsdException w:name="Table Grid" w:uiPriority="39"/>
+    <w:lsdException w:name="Table Theme" w:semiHidden="1" w:unhideWhenUsed="1"/>
     <w:lsdException w:name="Placeholder Text" w:semiHidden="1"/>
     <w:lsdException w:name="No Spacing" w:uiPriority="1" w:qFormat="1"/>
     <w:lsdException w:name="Light Shading" w:uiPriority="60"/>

</xml_diff>